<commit_message>
Testing access from Windows using GitHub desktop
This is a test to see if we can use GitHub desktop on Windows to work on the GitLab repository.
</commit_message>
<xml_diff>
--- a/archives/code_review.docx
+++ b/archives/code_review.docx
@@ -255,17 +255,15 @@
           <w:sz w:val="28"/>
           <w:lang w:val="en-US" w:eastAsia="pt-BR"/>
         </w:rPr>
-        <w:t xml:space="preserve"> Multiphys</w:t>
-      </w:r>
-      <w:bookmarkStart w:id="0" w:name="_GoBack"/>
-      <w:bookmarkEnd w:id="0"/>
+        <w:t xml:space="preserve"> Multiphysics </w:t>
+      </w:r>
       <w:r>
         <w:rPr>
           <w:b/>
           <w:sz w:val="28"/>
           <w:lang w:val="en-US" w:eastAsia="pt-BR"/>
         </w:rPr>
-        <w:t xml:space="preserve">ics </w:t>
+        <w:t>ON/</w:t>
       </w:r>
       <w:r>
         <w:rPr>
@@ -273,14 +271,6 @@
           <w:sz w:val="28"/>
           <w:lang w:val="en-US" w:eastAsia="pt-BR"/>
         </w:rPr>
-        <w:t>ON/</w:t>
-      </w:r>
-      <w:r>
-        <w:rPr>
-          <w:b/>
-          <w:sz w:val="28"/>
-          <w:lang w:val="en-US" w:eastAsia="pt-BR"/>
-        </w:rPr>
         <w:t>Shell/OSU 2019</w:t>
       </w:r>
     </w:p>
@@ -294,6 +284,7 @@
       </w:pPr>
       <w:r>
         <w:rPr>
+          <w:b/>
           <w:sz w:val="24"/>
           <w:lang w:val="en-US" w:eastAsia="pt-BR"/>
         </w:rPr>
@@ -301,6 +292,7 @@
       </w:r>
       <w:r>
         <w:rPr>
+          <w:b/>
           <w:sz w:val="24"/>
           <w:lang w:val="en-US" w:eastAsia="pt-BR"/>
         </w:rPr>
@@ -522,7 +514,18 @@
           <w:szCs w:val="24"/>
           <w:lang w:val="en-US" w:eastAsia="pt-BR"/>
         </w:rPr>
-        <w:t xml:space="preserve"> it back to the author.</w:t>
+        <w:t xml:space="preserve"> it back to </w:t>
+      </w:r>
+      <w:bookmarkStart w:id="0" w:name="_GoBack"/>
+      <w:bookmarkEnd w:id="0"/>
+      <w:r>
+        <w:rPr>
+          <w:rFonts w:eastAsia="Times New Roman" w:cs="Times New Roman"/>
+          <w:color w:val="222222"/>
+          <w:szCs w:val="24"/>
+          <w:lang w:val="en-US" w:eastAsia="pt-BR"/>
+        </w:rPr>
+        <w:t>the author.</w:t>
       </w:r>
     </w:p>
     <w:p>

</xml_diff>